<commit_message>
Changes made after Lab day
Successfully wrote goToAngle and goForward for Lab, and re-wrote the pdf and dox for the pre-lab
</commit_message>
<xml_diff>
--- a/Prelab 1 - Williams_Woodruff ECE 425.docx
+++ b/Prelab 1 - Williams_Woodruff ECE 425.docx
@@ -8,205 +8,286 @@
       </w:r>
     </w:p>
     <w:p>
-      <w:r>
+      <w:pPr>
+        <w:ind w:firstLine="720"/>
+      </w:pPr>
+      <w:r>
+        <w:t xml:space="preserve">This function takes in a target angle relative to the robot, and attempts to move the robot to that angle. This can be done by moving both motors at equal speeds to an equal position (e.g. if </w:t>
+      </w:r>
+      <w:proofErr w:type="gramStart"/>
+      <w:r>
+        <w:t>left</w:t>
+      </w:r>
+      <w:proofErr w:type="gramEnd"/>
+      <w:r>
+        <w:t xml:space="preserve"> motor takes 30 steps, then right motor should also take 30 steps at an identical speed). </w:t>
+      </w:r>
+      <w:r>
+        <w:br/>
+      </w:r>
+      <w:r>
+        <w:tab/>
+        <w:t xml:space="preserve">The relationship between the angle of the robot and the </w:t>
+      </w:r>
+      <w:proofErr w:type="gramStart"/>
+      <w:r>
+        <w:t>steps</w:t>
+      </w:r>
+      <w:proofErr w:type="gramEnd"/>
+      <w:r>
+        <w:t xml:space="preserve"> on the motor is based on the wheel size and distance between the wheels. This value can be calculated, or tested, and then implemented.</w:t>
+      </w:r>
+    </w:p>
+    <w:p>
+      <w:pPr>
+        <w:rPr>
+          <w:rStyle w:val="Strong"/>
+        </w:rPr>
+      </w:pPr>
+      <w:proofErr w:type="spellStart"/>
+      <w:r>
+        <w:rPr>
+          <w:rStyle w:val="Strong"/>
+        </w:rPr>
+        <w:t>Fcn</w:t>
+      </w:r>
+      <w:proofErr w:type="spellEnd"/>
+      <w:r>
+        <w:rPr>
+          <w:rStyle w:val="Strong"/>
+        </w:rPr>
+        <w:t xml:space="preserve">: </w:t>
+      </w:r>
+      <w:proofErr w:type="spellStart"/>
+      <w:proofErr w:type="gramStart"/>
+      <w:r>
+        <w:rPr>
+          <w:rStyle w:val="Strong"/>
+        </w:rPr>
+        <w:t>goToAngle</w:t>
+      </w:r>
+      <w:proofErr w:type="spellEnd"/>
+      <w:r>
+        <w:rPr>
+          <w:rStyle w:val="Strong"/>
+        </w:rPr>
+        <w:t>(</w:t>
+      </w:r>
+      <w:proofErr w:type="gramEnd"/>
+      <w:r>
+        <w:rPr>
+          <w:rStyle w:val="Strong"/>
+        </w:rPr>
+        <w:t xml:space="preserve">int </w:t>
+      </w:r>
+      <w:proofErr w:type="spellStart"/>
+      <w:r>
+        <w:rPr>
+          <w:rStyle w:val="Strong"/>
+        </w:rPr>
+        <w:t>targetAngle</w:t>
+      </w:r>
+      <w:proofErr w:type="spellEnd"/>
+      <w:r>
+        <w:rPr>
+          <w:rStyle w:val="Strong"/>
+        </w:rPr>
+        <w:t>)</w:t>
+      </w:r>
+    </w:p>
+    <w:p>
+      <w:pPr>
+        <w:ind w:firstLine="720"/>
+      </w:pPr>
+      <w:r>
+        <w:t xml:space="preserve">Error = position - </w:t>
+      </w:r>
+      <w:proofErr w:type="spellStart"/>
+      <w:r>
+        <w:t>target</w:t>
+      </w:r>
+      <w:r>
+        <w:t>Angle</w:t>
+      </w:r>
+      <w:proofErr w:type="spellEnd"/>
+    </w:p>
+    <w:p>
+      <w:pPr>
+        <w:ind w:firstLine="720"/>
+      </w:pPr>
+      <w:proofErr w:type="gramStart"/>
+      <w:r>
+        <w:t>While(</w:t>
+      </w:r>
+      <w:proofErr w:type="gramEnd"/>
+      <w:r>
+        <w:t>error &gt; tolerance)</w:t>
+      </w:r>
+    </w:p>
+    <w:p>
+      <w:r>
+        <w:tab/>
+      </w:r>
+      <w:r>
+        <w:tab/>
+        <w:t>Run motor</w:t>
+      </w:r>
+      <w:r>
+        <w:t xml:space="preserve"> amount based on conversion</w:t>
+      </w:r>
+    </w:p>
+    <w:p>
+      <w:r>
+        <w:tab/>
+      </w:r>
+      <w:r>
+        <w:tab/>
+      </w:r>
+      <w:r>
+        <w:t xml:space="preserve">Error = position – </w:t>
+      </w:r>
+      <w:proofErr w:type="spellStart"/>
+      <w:r>
+        <w:t>targetAng</w:t>
+      </w:r>
+      <w:r>
+        <w:t>le</w:t>
+      </w:r>
+      <w:proofErr w:type="spellEnd"/>
+    </w:p>
+    <w:p>
+      <w:r>
+        <w:tab/>
+        <w:t>End while</w:t>
+      </w:r>
+    </w:p>
+    <w:p/>
+    <w:p>
+      <w:pPr>
+        <w:ind w:firstLine="720"/>
+      </w:pPr>
+      <w:r>
+        <w:t xml:space="preserve">This function moves the </w:t>
+      </w:r>
+      <w:proofErr w:type="gramStart"/>
+      <w:r>
+        <w:t>robot</w:t>
+      </w:r>
+      <w:proofErr w:type="gramEnd"/>
+      <w:r>
+        <w:t xml:space="preserve"> a specific distance. The exact distance is based on the robot’s wheels’ diameter, and the motor’s step size.</w:t>
+      </w:r>
+    </w:p>
+    <w:p>
+      <w:pPr>
         <w:rPr>
           <w:b/>
           <w:bCs/>
-          <w:u w:val="single"/>
-        </w:rPr>
-        <w:t xml:space="preserve">Global Variable: </w:t>
-      </w:r>
-      <w:proofErr w:type="spellStart"/>
-      <w:r>
-        <w:rPr>
-          <w:b/>
-          <w:bCs/>
-          <w:u w:val="single"/>
-        </w:rPr>
-        <w:t>robotPosition</w:t>
-      </w:r>
-      <w:proofErr w:type="spellEnd"/>
-      <w:r>
-        <w:rPr>
-          <w:b/>
-          <w:bCs/>
-          <w:u w:val="single"/>
-        </w:rPr>
-        <w:t xml:space="preserve"> </w:t>
-      </w:r>
-      <w:r>
-        <w:t>// gives the robot’s current position in (</w:t>
+        </w:rPr>
+      </w:pPr>
+      <w:proofErr w:type="spellStart"/>
+      <w:r>
+        <w:rPr>
+          <w:rStyle w:val="Strong"/>
+        </w:rPr>
+        <w:t>Fcn</w:t>
+      </w:r>
+      <w:proofErr w:type="spellEnd"/>
+      <w:r>
+        <w:rPr>
+          <w:rStyle w:val="Strong"/>
+        </w:rPr>
+        <w:t xml:space="preserve">: </w:t>
       </w:r>
       <w:proofErr w:type="spellStart"/>
       <w:proofErr w:type="gramStart"/>
       <w:r>
-        <w:t>x,y</w:t>
-      </w:r>
-      <w:proofErr w:type="spellEnd"/>
+        <w:rPr>
+          <w:rStyle w:val="Strong"/>
+        </w:rPr>
+        <w:t>go</w:t>
+      </w:r>
+      <w:r>
+        <w:rPr>
+          <w:rStyle w:val="Strong"/>
+        </w:rPr>
+        <w:t>Forward</w:t>
+      </w:r>
+      <w:proofErr w:type="spellEnd"/>
+      <w:r>
+        <w:rPr>
+          <w:rStyle w:val="Strong"/>
+        </w:rPr>
+        <w:t>(</w:t>
+      </w:r>
       <w:proofErr w:type="gramEnd"/>
       <w:r>
-        <w:t>), and angle.</w:t>
-      </w:r>
-    </w:p>
-    <w:p>
-      <w:pPr>
-        <w:rPr>
-          <w:rStyle w:val="Strong"/>
-        </w:rPr>
-      </w:pPr>
-      <w:proofErr w:type="spellStart"/>
-      <w:r>
-        <w:rPr>
-          <w:rStyle w:val="Strong"/>
-        </w:rPr>
-        <w:t>Fcn</w:t>
-      </w:r>
-      <w:proofErr w:type="spellEnd"/>
-      <w:r>
-        <w:rPr>
-          <w:rStyle w:val="Strong"/>
-        </w:rPr>
-        <w:t xml:space="preserve">: </w:t>
-      </w:r>
-      <w:proofErr w:type="spellStart"/>
+        <w:rPr>
+          <w:rStyle w:val="Strong"/>
+        </w:rPr>
+        <w:t xml:space="preserve">int </w:t>
+      </w:r>
+      <w:proofErr w:type="spellStart"/>
+      <w:r>
+        <w:rPr>
+          <w:rStyle w:val="Strong"/>
+        </w:rPr>
+        <w:t>targetDistance</w:t>
+      </w:r>
+      <w:proofErr w:type="spellEnd"/>
+      <w:r>
+        <w:rPr>
+          <w:rStyle w:val="Strong"/>
+        </w:rPr>
+        <w:t>)</w:t>
+      </w:r>
+    </w:p>
+    <w:p>
+      <w:pPr>
+        <w:ind w:firstLine="720"/>
+      </w:pPr>
+      <w:r>
+        <w:t xml:space="preserve">Error = position – </w:t>
+      </w:r>
+      <w:proofErr w:type="spellStart"/>
+      <w:r>
+        <w:t>targetDistance</w:t>
+      </w:r>
+      <w:proofErr w:type="spellEnd"/>
+    </w:p>
+    <w:p>
+      <w:r>
+        <w:tab/>
+      </w:r>
       <w:proofErr w:type="gramStart"/>
       <w:r>
-        <w:rPr>
-          <w:rStyle w:val="Strong"/>
-        </w:rPr>
-        <w:t>goToAngle</w:t>
-      </w:r>
-      <w:proofErr w:type="spellEnd"/>
-      <w:r>
-        <w:rPr>
-          <w:rStyle w:val="Strong"/>
-        </w:rPr>
-        <w:t>(</w:t>
+        <w:t>While(</w:t>
       </w:r>
       <w:proofErr w:type="gramEnd"/>
       <w:r>
-        <w:rPr>
-          <w:rStyle w:val="Strong"/>
-        </w:rPr>
-        <w:t xml:space="preserve">int </w:t>
-      </w:r>
-      <w:proofErr w:type="spellStart"/>
-      <w:r>
-        <w:rPr>
-          <w:rStyle w:val="Strong"/>
-        </w:rPr>
-        <w:t>targetAngle</w:t>
-      </w:r>
-      <w:proofErr w:type="spellEnd"/>
-      <w:r>
-        <w:rPr>
-          <w:rStyle w:val="Strong"/>
-        </w:rPr>
-        <w:t>)</w:t>
-      </w:r>
-    </w:p>
-    <w:p>
-      <w:pPr>
-        <w:ind w:firstLine="720"/>
-      </w:pPr>
-      <w:r>
-        <w:t xml:space="preserve">Error = position - </w:t>
-      </w:r>
-      <w:proofErr w:type="spellStart"/>
-      <w:r>
-        <w:t>target</w:t>
-      </w:r>
-      <w:r>
-        <w:t>Angle</w:t>
-      </w:r>
-      <w:proofErr w:type="spellEnd"/>
-    </w:p>
-    <w:p>
-      <w:pPr>
-        <w:ind w:firstLine="720"/>
-        <w:rPr>
-          <w:lang w:val="es-MX"/>
-        </w:rPr>
-      </w:pPr>
-      <w:proofErr w:type="spellStart"/>
-      <w:proofErr w:type="gramStart"/>
-      <w:r>
-        <w:rPr>
-          <w:lang w:val="es-MX"/>
-        </w:rPr>
-        <w:t>While</w:t>
-      </w:r>
-      <w:proofErr w:type="spellEnd"/>
-      <w:r>
-        <w:rPr>
-          <w:lang w:val="es-MX"/>
-        </w:rPr>
-        <w:t>(</w:t>
-      </w:r>
-      <w:proofErr w:type="gramEnd"/>
-      <w:r>
-        <w:rPr>
-          <w:lang w:val="es-MX"/>
-        </w:rPr>
-        <w:t xml:space="preserve">error &gt; </w:t>
-      </w:r>
-      <w:proofErr w:type="spellStart"/>
-      <w:r>
-        <w:rPr>
-          <w:lang w:val="es-MX"/>
-        </w:rPr>
-        <w:t>tolerance</w:t>
-      </w:r>
-      <w:proofErr w:type="spellEnd"/>
-      <w:r>
-        <w:rPr>
-          <w:lang w:val="es-MX"/>
-        </w:rPr>
-        <w:t>)</w:t>
-      </w:r>
-    </w:p>
-    <w:p>
-      <w:pPr>
-        <w:rPr>
-          <w:lang w:val="es-MX"/>
-        </w:rPr>
-      </w:pPr>
-      <w:r>
-        <w:rPr>
-          <w:lang w:val="es-MX"/>
-        </w:rPr>
+        <w:t>error &gt; tolerance)</w:t>
+      </w:r>
+    </w:p>
+    <w:p>
+      <w:r>
         <w:tab/>
       </w:r>
       <w:r>
-        <w:rPr>
-          <w:lang w:val="es-MX"/>
-        </w:rPr>
         <w:tab/>
         <w:t>Run motor</w:t>
       </w:r>
     </w:p>
     <w:p>
       <w:r>
-        <w:rPr>
-          <w:lang w:val="es-MX"/>
-        </w:rPr>
         <w:tab/>
       </w:r>
       <w:r>
-        <w:rPr>
-          <w:lang w:val="es-MX"/>
-        </w:rPr>
         <w:tab/>
-      </w:r>
-      <w:r>
         <w:t xml:space="preserve">Error = position – </w:t>
       </w:r>
       <w:proofErr w:type="spellStart"/>
       <w:r>
-        <w:t>targetAng</w:t>
-      </w:r>
-      <w:r>
-        <w:t>le</w:t>
+        <w:t>targetDistance</w:t>
       </w:r>
       <w:proofErr w:type="spellEnd"/>
     </w:p>
@@ -216,21 +297,236 @@
         <w:t>End while</w:t>
       </w:r>
     </w:p>
-    <w:p>
-      <w:pPr>
-        <w:rPr>
-          <w:b/>
-          <w:bCs/>
-        </w:rPr>
-      </w:pPr>
-      <w:r>
+    <w:p/>
+    <w:p>
+      <w:pPr>
+        <w:ind w:left="720"/>
+      </w:pPr>
+      <w:r>
+        <w:t>This function moves the robot to a specific position.</w:t>
+      </w:r>
+      <w:r>
+        <w:t xml:space="preserve"> The robot begins at 0,0</w:t>
+      </w:r>
+      <w:r>
+        <w:t>, with an angle of 0 degrees (robot faces the x-axis)</w:t>
+      </w:r>
+      <w:r>
+        <w:t xml:space="preserve">. </w:t>
+      </w:r>
+      <w:r>
+        <w:t xml:space="preserve">This can be used to calculate the angle between the robot and </w:t>
+      </w:r>
+      <w:r>
+        <w:t>the desired position, turn the robot to that angle, and then tell the robot to go forward a certain amount.</w:t>
+      </w:r>
+    </w:p>
+    <w:p>
+      <w:pPr>
+        <w:rPr>
+          <w:rStyle w:val="Strong"/>
+        </w:rPr>
+      </w:pPr>
+      <w:proofErr w:type="spellStart"/>
+      <w:r>
+        <w:rPr>
+          <w:rStyle w:val="Strong"/>
+        </w:rPr>
+        <w:t>Fcn</w:t>
+      </w:r>
+      <w:proofErr w:type="spellEnd"/>
+      <w:r>
+        <w:rPr>
+          <w:rStyle w:val="Strong"/>
+        </w:rPr>
+        <w:t xml:space="preserve">: </w:t>
+      </w:r>
+      <w:proofErr w:type="spellStart"/>
+      <w:r>
+        <w:rPr>
+          <w:rStyle w:val="Strong"/>
+        </w:rPr>
+        <w:t>goTo</w:t>
+      </w:r>
+      <w:r>
+        <w:rPr>
+          <w:rStyle w:val="Strong"/>
+        </w:rPr>
+        <w:t>Goal</w:t>
+      </w:r>
+      <w:proofErr w:type="spellEnd"/>
+      <w:r>
+        <w:rPr>
+          <w:rStyle w:val="Strong"/>
+        </w:rPr>
+        <w:t>(</w:t>
+      </w:r>
+      <w:proofErr w:type="gramStart"/>
+      <w:r>
+        <w:rPr>
+          <w:rStyle w:val="Strong"/>
+        </w:rPr>
+        <w:t>int[</w:t>
+      </w:r>
+      <w:proofErr w:type="gramEnd"/>
+      <w:r>
+        <w:rPr>
+          <w:rStyle w:val="Strong"/>
+        </w:rPr>
+        <w:t xml:space="preserve">] </w:t>
+      </w:r>
+      <w:proofErr w:type="spellStart"/>
+      <w:r>
+        <w:rPr>
+          <w:rStyle w:val="Strong"/>
+        </w:rPr>
+        <w:t>desiredPosition</w:t>
+      </w:r>
+      <w:proofErr w:type="spellEnd"/>
+      <w:r>
+        <w:rPr>
+          <w:rStyle w:val="Strong"/>
+        </w:rPr>
+        <w:t>)</w:t>
+      </w:r>
+    </w:p>
+    <w:p>
+      <w:pPr>
+        <w:ind w:left="720"/>
+      </w:pPr>
+      <w:proofErr w:type="spellStart"/>
+      <w:r>
+        <w:t>desiredAngle</w:t>
+      </w:r>
+      <w:proofErr w:type="spellEnd"/>
+      <w:r>
+        <w:t xml:space="preserve"> = </w:t>
+      </w:r>
+      <w:proofErr w:type="gramStart"/>
+      <w:r>
+        <w:t>arctan((</w:t>
+      </w:r>
+      <w:proofErr w:type="gramEnd"/>
+      <w:r>
+        <w:t>desiredPosition[2]-currentPosition[2])/(desiredPosition[1]-</w:t>
+      </w:r>
+      <w:proofErr w:type="gramStart"/>
+      <w:r>
+        <w:t>currentPosition[</w:t>
+      </w:r>
+      <w:proofErr w:type="gramEnd"/>
+      <w:r>
+        <w:t>1]))</w:t>
+      </w:r>
+    </w:p>
+    <w:p>
+      <w:pPr>
+        <w:ind w:left="720"/>
+      </w:pPr>
+      <w:proofErr w:type="spellStart"/>
+      <w:r>
+        <w:t>goToAngle</w:t>
+      </w:r>
+      <w:proofErr w:type="spellEnd"/>
+      <w:r>
+        <w:t>(</w:t>
+      </w:r>
+      <w:proofErr w:type="spellStart"/>
+      <w:r>
+        <w:t>desiredAngle</w:t>
+      </w:r>
+      <w:proofErr w:type="spellEnd"/>
+      <w:r>
+        <w:t>)</w:t>
+      </w:r>
+    </w:p>
+    <w:p>
+      <w:pPr>
+        <w:ind w:left="720"/>
+      </w:pPr>
+      <w:r>
+        <w:t>d</w:t>
+      </w:r>
+      <w:r>
+        <w:t xml:space="preserve">istance = </w:t>
+      </w:r>
+      <w:proofErr w:type="spellStart"/>
+      <w:proofErr w:type="gramStart"/>
+      <w:r>
+        <w:t>squareroot</w:t>
+      </w:r>
+      <w:proofErr w:type="spellEnd"/>
+      <w:r>
+        <w:t>( (</w:t>
+      </w:r>
+      <w:proofErr w:type="spellStart"/>
+      <w:proofErr w:type="gramEnd"/>
+      <w:r>
+        <w:t>desiredPosition</w:t>
+      </w:r>
+      <w:proofErr w:type="spellEnd"/>
+      <w:r>
+        <w:t xml:space="preserve">[1]– </w:t>
+      </w:r>
+      <w:proofErr w:type="spellStart"/>
+      <w:r>
+        <w:t>currentPosition</w:t>
+      </w:r>
+      <w:proofErr w:type="spellEnd"/>
+      <w:r>
+        <w:t>[1])^2+ (</w:t>
+      </w:r>
+      <w:proofErr w:type="spellStart"/>
+      <w:r>
+        <w:t>desiredPosition</w:t>
+      </w:r>
+      <w:proofErr w:type="spellEnd"/>
+      <w:r>
+        <w:t xml:space="preserve">[2]– </w:t>
+      </w:r>
+      <w:proofErr w:type="spellStart"/>
+      <w:r>
+        <w:t>currentPosition</w:t>
+      </w:r>
+      <w:proofErr w:type="spellEnd"/>
+      <w:r>
+        <w:t>[2])^2 )</w:t>
+      </w:r>
+    </w:p>
+    <w:p>
+      <w:r>
+        <w:lastRenderedPageBreak/>
         <w:tab/>
       </w:r>
       <w:proofErr w:type="spellStart"/>
       <w:r>
-        <w:t>updatePosition</w:t>
-      </w:r>
-      <w:proofErr w:type="spellEnd"/>
+        <w:t>goForward</w:t>
+      </w:r>
+      <w:proofErr w:type="spellEnd"/>
+      <w:r>
+        <w:t xml:space="preserve">(distance) </w:t>
+      </w:r>
+    </w:p>
+    <w:p/>
+    <w:p>
+      <w:r>
+        <w:tab/>
+        <w:t xml:space="preserve">This function </w:t>
+      </w:r>
+      <w:proofErr w:type="gramStart"/>
+      <w:r>
+        <w:t>takes in a</w:t>
+      </w:r>
+      <w:proofErr w:type="gramEnd"/>
+      <w:r>
+        <w:t xml:space="preserve"> diameter, an arc length, and whether the robot curves left or right. Based upon the </w:t>
+      </w:r>
+      <w:r>
+        <w:t>diameter of the circle, and the distance between the wheels</w:t>
+      </w:r>
+      <w:r>
+        <w:t>, the wheels will run at a consistent different speed to go the desired arc size.</w:t>
+      </w:r>
     </w:p>
     <w:p>
       <w:pPr>
@@ -252,26 +548,12 @@
         </w:rPr>
         <w:t xml:space="preserve">: </w:t>
       </w:r>
-      <w:proofErr w:type="spellStart"/>
       <w:proofErr w:type="gramStart"/>
       <w:r>
         <w:rPr>
           <w:rStyle w:val="Strong"/>
         </w:rPr>
-        <w:t>go</w:t>
-      </w:r>
-      <w:r>
-        <w:rPr>
-          <w:rStyle w:val="Strong"/>
-        </w:rPr>
-        <w:t>Forward</w:t>
-      </w:r>
-      <w:proofErr w:type="spellEnd"/>
-      <w:r>
-        <w:rPr>
-          <w:rStyle w:val="Strong"/>
-        </w:rPr>
-        <w:t>(</w:t>
+        <w:t>circle(</w:t>
       </w:r>
       <w:proofErr w:type="gramEnd"/>
       <w:r>
@@ -280,338 +562,17 @@
         </w:rPr>
         <w:t xml:space="preserve">int </w:t>
       </w:r>
-      <w:proofErr w:type="spellStart"/>
-      <w:r>
-        <w:rPr>
-          <w:rStyle w:val="Strong"/>
-        </w:rPr>
-        <w:t>targetDistance</w:t>
-      </w:r>
-      <w:proofErr w:type="spellEnd"/>
-      <w:r>
-        <w:rPr>
-          <w:rStyle w:val="Strong"/>
-        </w:rPr>
-        <w:t>)</w:t>
-      </w:r>
-    </w:p>
-    <w:p>
-      <w:r>
-        <w:tab/>
-        <w:t xml:space="preserve">Error = position – </w:t>
-      </w:r>
-      <w:proofErr w:type="spellStart"/>
-      <w:r>
-        <w:t>targetDistance</w:t>
-      </w:r>
-      <w:proofErr w:type="spellEnd"/>
-    </w:p>
-    <w:p>
-      <w:r>
-        <w:tab/>
-      </w:r>
-      <w:proofErr w:type="gramStart"/>
-      <w:r>
-        <w:t>While(</w:t>
-      </w:r>
-      <w:proofErr w:type="gramEnd"/>
-      <w:r>
-        <w:t>error &gt; tolerance)</w:t>
-      </w:r>
-    </w:p>
-    <w:p>
-      <w:r>
-        <w:tab/>
-      </w:r>
-      <w:r>
-        <w:tab/>
-        <w:t>Run motor</w:t>
-      </w:r>
-    </w:p>
-    <w:p>
-      <w:r>
-        <w:tab/>
-      </w:r>
-      <w:r>
-        <w:tab/>
-        <w:t xml:space="preserve">Error = position – </w:t>
-      </w:r>
-      <w:proofErr w:type="spellStart"/>
-      <w:r>
-        <w:t>targetDistance</w:t>
-      </w:r>
-      <w:proofErr w:type="spellEnd"/>
-    </w:p>
-    <w:p>
-      <w:r>
-        <w:tab/>
-        <w:t>End while</w:t>
-      </w:r>
-    </w:p>
-    <w:p>
-      <w:r>
-        <w:tab/>
-      </w:r>
-      <w:proofErr w:type="spellStart"/>
-      <w:r>
-        <w:t>updatePosition</w:t>
-      </w:r>
-      <w:proofErr w:type="spellEnd"/>
-    </w:p>
-    <w:p>
-      <w:pPr>
-        <w:rPr>
-          <w:rStyle w:val="Strong"/>
-        </w:rPr>
-      </w:pPr>
-      <w:proofErr w:type="spellStart"/>
-      <w:r>
-        <w:rPr>
-          <w:rStyle w:val="Strong"/>
-        </w:rPr>
-        <w:t>Fcn</w:t>
-      </w:r>
-      <w:proofErr w:type="spellEnd"/>
-      <w:r>
-        <w:rPr>
-          <w:rStyle w:val="Strong"/>
-        </w:rPr>
-        <w:t xml:space="preserve">: </w:t>
-      </w:r>
-      <w:proofErr w:type="spellStart"/>
-      <w:r>
-        <w:rPr>
-          <w:rStyle w:val="Strong"/>
-        </w:rPr>
-        <w:t>goTo</w:t>
-      </w:r>
-      <w:r>
-        <w:rPr>
-          <w:rStyle w:val="Strong"/>
-        </w:rPr>
-        <w:t>Goal</w:t>
-      </w:r>
-      <w:proofErr w:type="spellEnd"/>
-      <w:r>
-        <w:rPr>
-          <w:rStyle w:val="Strong"/>
-        </w:rPr>
-        <w:t>(</w:t>
-      </w:r>
-      <w:proofErr w:type="gramStart"/>
-      <w:r>
-        <w:rPr>
-          <w:rStyle w:val="Strong"/>
-        </w:rPr>
-        <w:t>int</w:t>
-      </w:r>
-      <w:r>
-        <w:rPr>
-          <w:rStyle w:val="Strong"/>
-        </w:rPr>
-        <w:t>[</w:t>
-      </w:r>
-      <w:proofErr w:type="gramEnd"/>
-      <w:r>
-        <w:rPr>
-          <w:rStyle w:val="Strong"/>
-        </w:rPr>
-        <w:t xml:space="preserve">] </w:t>
-      </w:r>
-      <w:proofErr w:type="spellStart"/>
-      <w:r>
-        <w:rPr>
-          <w:rStyle w:val="Strong"/>
-        </w:rPr>
-        <w:t>desiredPosition</w:t>
-      </w:r>
-      <w:proofErr w:type="spellEnd"/>
-      <w:r>
-        <w:rPr>
-          <w:rStyle w:val="Strong"/>
-        </w:rPr>
-        <w:t>)</w:t>
-      </w:r>
-    </w:p>
-    <w:p>
-      <w:pPr>
-        <w:ind w:left="720"/>
-      </w:pPr>
-      <w:proofErr w:type="spellStart"/>
-      <w:r>
-        <w:t>desiredAngle</w:t>
-      </w:r>
-      <w:proofErr w:type="spellEnd"/>
-      <w:r>
-        <w:t xml:space="preserve"> = </w:t>
-      </w:r>
-      <w:proofErr w:type="gramStart"/>
-      <w:r>
-        <w:t>arctan((</w:t>
-      </w:r>
-      <w:proofErr w:type="gramEnd"/>
-      <w:r>
-        <w:t>desiredPosition[2]-currentPosition[2])/(desiredPosition[1]-</w:t>
-      </w:r>
-      <w:proofErr w:type="gramStart"/>
-      <w:r>
-        <w:t>currentPosition[</w:t>
-      </w:r>
-      <w:proofErr w:type="gramEnd"/>
-      <w:r>
-        <w:t>1]))</w:t>
-      </w:r>
-    </w:p>
-    <w:p>
-      <w:pPr>
-        <w:ind w:left="720"/>
-      </w:pPr>
-      <w:proofErr w:type="spellStart"/>
-      <w:r>
-        <w:t>goToAngle</w:t>
-      </w:r>
-      <w:proofErr w:type="spellEnd"/>
-      <w:r>
-        <w:t>(</w:t>
-      </w:r>
-      <w:proofErr w:type="spellStart"/>
-      <w:r>
-        <w:t>desiredAngle</w:t>
-      </w:r>
-      <w:proofErr w:type="spellEnd"/>
-      <w:r>
-        <w:t>)</w:t>
-      </w:r>
-    </w:p>
-    <w:p>
-      <w:pPr>
-        <w:ind w:left="720"/>
-      </w:pPr>
-      <w:r>
-        <w:t>d</w:t>
-      </w:r>
-      <w:r>
-        <w:t xml:space="preserve">istance = </w:t>
-      </w:r>
-      <w:proofErr w:type="spellStart"/>
-      <w:proofErr w:type="gramStart"/>
-      <w:r>
-        <w:t>squareroot</w:t>
-      </w:r>
-      <w:proofErr w:type="spellEnd"/>
-      <w:r>
-        <w:t>( (</w:t>
-      </w:r>
-      <w:proofErr w:type="spellStart"/>
-      <w:proofErr w:type="gramEnd"/>
-      <w:r>
-        <w:t>desiredPosition</w:t>
-      </w:r>
-      <w:proofErr w:type="spellEnd"/>
-      <w:r>
-        <w:t xml:space="preserve">[1]– </w:t>
-      </w:r>
-      <w:proofErr w:type="spellStart"/>
-      <w:r>
-        <w:t>currentPosition</w:t>
-      </w:r>
-      <w:proofErr w:type="spellEnd"/>
-      <w:r>
-        <w:t xml:space="preserve">[1])^2+ </w:t>
-      </w:r>
-      <w:r>
-        <w:t>(</w:t>
-      </w:r>
-      <w:proofErr w:type="spellStart"/>
-      <w:r>
-        <w:t>desiredPosition</w:t>
-      </w:r>
-      <w:proofErr w:type="spellEnd"/>
-      <w:r>
-        <w:t>[</w:t>
-      </w:r>
-      <w:r>
-        <w:t>2</w:t>
-      </w:r>
-      <w:r>
-        <w:t xml:space="preserve">]– </w:t>
-      </w:r>
-      <w:proofErr w:type="spellStart"/>
-      <w:r>
-        <w:t>currentPosition</w:t>
-      </w:r>
-      <w:proofErr w:type="spellEnd"/>
-      <w:r>
-        <w:t>[</w:t>
-      </w:r>
-      <w:r>
-        <w:t>2</w:t>
-      </w:r>
-      <w:r>
-        <w:t>])^2</w:t>
-      </w:r>
-      <w:r>
-        <w:t xml:space="preserve"> )</w:t>
-      </w:r>
-    </w:p>
-    <w:p>
-      <w:r>
-        <w:tab/>
-      </w:r>
-      <w:proofErr w:type="spellStart"/>
-      <w:r>
-        <w:t>goForward</w:t>
-      </w:r>
-      <w:proofErr w:type="spellEnd"/>
-      <w:r>
-        <w:t xml:space="preserve">(distance) </w:t>
-      </w:r>
-    </w:p>
-    <w:p>
-      <w:pPr>
-        <w:rPr>
-          <w:rStyle w:val="Strong"/>
-        </w:rPr>
-      </w:pPr>
-      <w:proofErr w:type="spellStart"/>
-      <w:r>
-        <w:rPr>
-          <w:rStyle w:val="Strong"/>
-        </w:rPr>
-        <w:t>Fcn</w:t>
-      </w:r>
-      <w:proofErr w:type="spellEnd"/>
-      <w:r>
-        <w:rPr>
-          <w:rStyle w:val="Strong"/>
-        </w:rPr>
-        <w:t xml:space="preserve">: </w:t>
-      </w:r>
-      <w:proofErr w:type="gramStart"/>
-      <w:r>
-        <w:rPr>
-          <w:rStyle w:val="Strong"/>
-        </w:rPr>
-        <w:t>circle</w:t>
-      </w:r>
-      <w:r>
-        <w:rPr>
-          <w:rStyle w:val="Strong"/>
-        </w:rPr>
-        <w:t>(</w:t>
-      </w:r>
-      <w:proofErr w:type="gramEnd"/>
-      <w:r>
-        <w:rPr>
-          <w:rStyle w:val="Strong"/>
-        </w:rPr>
-        <w:t>int</w:t>
-      </w:r>
-      <w:r>
-        <w:rPr>
-          <w:rStyle w:val="Strong"/>
-        </w:rPr>
-        <w:t xml:space="preserve"> radius, </w:t>
+      <w:r>
+        <w:rPr>
+          <w:rStyle w:val="Strong"/>
+        </w:rPr>
+        <w:t>diameter</w:t>
+      </w:r>
+      <w:r>
+        <w:rPr>
+          <w:rStyle w:val="Strong"/>
+        </w:rPr>
+        <w:t xml:space="preserve">, </w:t>
       </w:r>
       <w:r>
         <w:rPr>
@@ -631,13 +592,7 @@
         <w:rPr>
           <w:rStyle w:val="Strong"/>
         </w:rPr>
-        <w:t xml:space="preserve"> right</w:t>
-      </w:r>
-      <w:r>
-        <w:rPr>
-          <w:rStyle w:val="Strong"/>
-        </w:rPr>
-        <w:t>)</w:t>
+        <w:t xml:space="preserve"> right)</w:t>
       </w:r>
       <w:r>
         <w:rPr>
@@ -749,6 +704,15 @@
           <w:bCs w:val="0"/>
         </w:rPr>
       </w:pPr>
+    </w:p>
+    <w:p>
+      <w:pPr>
+        <w:rPr>
+          <w:rStyle w:val="Strong"/>
+          <w:b w:val="0"/>
+          <w:bCs w:val="0"/>
+        </w:rPr>
+      </w:pPr>
       <w:r>
         <w:rPr>
           <w:rStyle w:val="Strong"/>
@@ -756,39 +720,64 @@
           <w:bCs w:val="0"/>
         </w:rPr>
         <w:tab/>
-      </w:r>
-      <w:proofErr w:type="spellStart"/>
-      <w:r>
-        <w:rPr>
-          <w:rStyle w:val="Strong"/>
-          <w:b w:val="0"/>
-          <w:bCs w:val="0"/>
-        </w:rPr>
-        <w:t>updatePosition</w:t>
-      </w:r>
-      <w:proofErr w:type="spellEnd"/>
-    </w:p>
-    <w:p>
-      <w:pPr>
-        <w:rPr>
-          <w:rStyle w:val="Strong"/>
-          <w:b w:val="0"/>
-          <w:bCs w:val="0"/>
-        </w:rPr>
-      </w:pPr>
-    </w:p>
-    <w:p>
-      <w:pPr>
-        <w:rPr>
-          <w:rStyle w:val="Strong"/>
-        </w:rPr>
-      </w:pPr>
-      <w:proofErr w:type="spellStart"/>
-      <w:r>
-        <w:rPr>
-          <w:rStyle w:val="Strong"/>
-        </w:rPr>
-        <w:lastRenderedPageBreak/>
+        <w:t xml:space="preserve">This function takes in a diameter, and distance between the center of the two circles. This can then be combined with </w:t>
+      </w:r>
+      <w:proofErr w:type="spellStart"/>
+      <w:r>
+        <w:rPr>
+          <w:rStyle w:val="Strong"/>
+          <w:b w:val="0"/>
+          <w:bCs w:val="0"/>
+        </w:rPr>
+        <w:t>goForward</w:t>
+      </w:r>
+      <w:proofErr w:type="spellEnd"/>
+      <w:r>
+        <w:rPr>
+          <w:rStyle w:val="Strong"/>
+          <w:b w:val="0"/>
+          <w:bCs w:val="0"/>
+        </w:rPr>
+        <w:t xml:space="preserve"> and circle </w:t>
+      </w:r>
+      <w:r>
+        <w:rPr>
+          <w:rStyle w:val="Strong"/>
+          <w:b w:val="0"/>
+          <w:bCs w:val="0"/>
+        </w:rPr>
+        <w:t xml:space="preserve">functions to make a figure eight (two </w:t>
+      </w:r>
+      <w:proofErr w:type="spellStart"/>
+      <w:r>
+        <w:rPr>
+          <w:rStyle w:val="Strong"/>
+          <w:b w:val="0"/>
+          <w:bCs w:val="0"/>
+        </w:rPr>
+        <w:t>goForwards</w:t>
+      </w:r>
+      <w:proofErr w:type="spellEnd"/>
+      <w:r>
+        <w:rPr>
+          <w:rStyle w:val="Strong"/>
+          <w:b w:val="0"/>
+          <w:bCs w:val="0"/>
+        </w:rPr>
+        <w:t xml:space="preserve"> and two circle functions.</w:t>
+      </w:r>
+    </w:p>
+    <w:p>
+      <w:pPr>
+        <w:rPr>
+          <w:rStyle w:val="Strong"/>
+        </w:rPr>
+      </w:pPr>
+      <w:proofErr w:type="spellStart"/>
+      <w:r>
+        <w:rPr>
+          <w:rStyle w:val="Strong"/>
+        </w:rPr>
         <w:t>Fcn</w:t>
       </w:r>
       <w:proofErr w:type="spellEnd"/>
@@ -824,7 +813,13 @@
         <w:rPr>
           <w:rStyle w:val="Strong"/>
         </w:rPr>
-        <w:t>length, int height</w:t>
+        <w:t xml:space="preserve">length, int </w:t>
+      </w:r>
+      <w:r>
+        <w:rPr>
+          <w:rStyle w:val="Strong"/>
+        </w:rPr>
+        <w:t>diameter</w:t>
       </w:r>
       <w:r>
         <w:rPr>
@@ -1026,15 +1021,7 @@
           <w:b w:val="0"/>
           <w:bCs w:val="0"/>
         </w:rPr>
-        <w:t>circle(</w:t>
-      </w:r>
-      <w:r>
-        <w:rPr>
-          <w:rStyle w:val="Strong"/>
-          <w:b w:val="0"/>
-          <w:bCs w:val="0"/>
-        </w:rPr>
-        <w:t xml:space="preserve"> height</w:t>
+        <w:t>circle( height</w:t>
       </w:r>
       <w:proofErr w:type="gramEnd"/>
       <w:r>
@@ -1043,39 +1030,64 @@
           <w:b w:val="0"/>
           <w:bCs w:val="0"/>
         </w:rPr>
-        <w:t>/2</w:t>
-      </w:r>
-      <w:r>
-        <w:rPr>
-          <w:rStyle w:val="Strong"/>
-          <w:b w:val="0"/>
-          <w:bCs w:val="0"/>
-        </w:rPr>
-        <w:t xml:space="preserve">, math to find arc length, </w:t>
-      </w:r>
-      <w:r>
-        <w:rPr>
-          <w:rStyle w:val="Strong"/>
-          <w:b w:val="0"/>
-          <w:bCs w:val="0"/>
-        </w:rPr>
-        <w:t>left</w:t>
-      </w:r>
-      <w:r>
-        <w:rPr>
-          <w:rStyle w:val="Strong"/>
-          <w:b w:val="0"/>
-          <w:bCs w:val="0"/>
-        </w:rPr>
-        <w:t>)</w:t>
-      </w:r>
-    </w:p>
-    <w:p>
-      <w:pPr>
-        <w:rPr>
-          <w:rStyle w:val="Strong"/>
-        </w:rPr>
-      </w:pPr>
+        <w:t>/2, math to find arc length, left)</w:t>
+      </w:r>
+    </w:p>
+    <w:p>
+      <w:pPr>
+        <w:rPr>
+          <w:rStyle w:val="Strong"/>
+        </w:rPr>
+      </w:pPr>
+    </w:p>
+    <w:p>
+      <w:pPr>
+        <w:rPr>
+          <w:rStyle w:val="Strong"/>
+          <w:b w:val="0"/>
+          <w:bCs w:val="0"/>
+        </w:rPr>
+      </w:pPr>
+      <w:r>
+        <w:rPr>
+          <w:rStyle w:val="Strong"/>
+        </w:rPr>
+        <w:tab/>
+      </w:r>
+      <w:r>
+        <w:rPr>
+          <w:rStyle w:val="Strong"/>
+          <w:b w:val="0"/>
+          <w:bCs w:val="0"/>
+        </w:rPr>
+        <w:t xml:space="preserve">This function uses </w:t>
+      </w:r>
+      <w:proofErr w:type="spellStart"/>
+      <w:r>
+        <w:rPr>
+          <w:rStyle w:val="Strong"/>
+          <w:b w:val="0"/>
+          <w:bCs w:val="0"/>
+        </w:rPr>
+        <w:t>goToGoal</w:t>
+      </w:r>
+      <w:proofErr w:type="spellEnd"/>
+      <w:r>
+        <w:rPr>
+          <w:rStyle w:val="Strong"/>
+          <w:b w:val="0"/>
+          <w:bCs w:val="0"/>
+        </w:rPr>
+        <w:t xml:space="preserve"> 4 times, with a goal of </w:t>
+      </w:r>
+      <w:r>
+        <w:rPr>
+          <w:rStyle w:val="Strong"/>
+          <w:b w:val="0"/>
+          <w:bCs w:val="0"/>
+        </w:rPr>
+        <w:t>(0,1)</w:t>
+      </w:r>
     </w:p>
     <w:p>
       <w:pPr>
@@ -1102,32 +1114,14 @@
         <w:rPr>
           <w:rStyle w:val="Strong"/>
         </w:rPr>
-        <w:t>square</w:t>
-      </w:r>
-      <w:r>
-        <w:rPr>
-          <w:rStyle w:val="Strong"/>
-        </w:rPr>
-        <w:t>(</w:t>
+        <w:t>square(</w:t>
       </w:r>
       <w:proofErr w:type="gramEnd"/>
       <w:r>
         <w:rPr>
           <w:rStyle w:val="Strong"/>
         </w:rPr>
-        <w:t xml:space="preserve">int </w:t>
-      </w:r>
-      <w:r>
-        <w:rPr>
-          <w:rStyle w:val="Strong"/>
-        </w:rPr>
-        <w:t>length</w:t>
-      </w:r>
-      <w:r>
-        <w:rPr>
-          <w:rStyle w:val="Strong"/>
-        </w:rPr>
-        <w:t>)</w:t>
+        <w:t>int length)</w:t>
       </w:r>
     </w:p>
     <w:p>
@@ -1139,7 +1133,6 @@
           <w:bCs w:val="0"/>
         </w:rPr>
       </w:pPr>
-      <w:proofErr w:type="spellStart"/>
       <w:proofErr w:type="gramStart"/>
       <w:r>
         <w:rPr>
@@ -1147,35 +1140,9 @@
           <w:b w:val="0"/>
           <w:bCs w:val="0"/>
         </w:rPr>
-        <w:t>go</w:t>
-      </w:r>
-      <w:r>
-        <w:rPr>
-          <w:rStyle w:val="Strong"/>
-          <w:b w:val="0"/>
-          <w:bCs w:val="0"/>
-        </w:rPr>
-        <w:t>ToGoal</w:t>
-      </w:r>
-      <w:proofErr w:type="spellEnd"/>
-      <w:r>
-        <w:rPr>
-          <w:rStyle w:val="Strong"/>
-          <w:b w:val="0"/>
-          <w:bCs w:val="0"/>
-        </w:rPr>
-        <w:t xml:space="preserve">( </w:t>
-      </w:r>
-      <w:proofErr w:type="spellStart"/>
-      <w:r>
-        <w:rPr>
-          <w:rStyle w:val="Strong"/>
-          <w:b w:val="0"/>
-          <w:bCs w:val="0"/>
-        </w:rPr>
-        <w:t>robotPosition</w:t>
-      </w:r>
-      <w:proofErr w:type="spellEnd"/>
+        <w:t>For(</w:t>
+      </w:r>
+      <w:proofErr w:type="spellStart"/>
       <w:proofErr w:type="gramEnd"/>
       <w:r>
         <w:rPr>
@@ -1183,47 +1150,16 @@
           <w:b w:val="0"/>
           <w:bCs w:val="0"/>
         </w:rPr>
-        <w:t xml:space="preserve"> + </w:t>
-      </w:r>
-      <w:r>
-        <w:rPr>
-          <w:rStyle w:val="Strong"/>
-          <w:b w:val="0"/>
-          <w:bCs w:val="0"/>
-        </w:rPr>
-        <w:t>(</w:t>
-      </w:r>
-      <w:r>
-        <w:rPr>
-          <w:rStyle w:val="Strong"/>
-          <w:b w:val="0"/>
-          <w:bCs w:val="0"/>
-        </w:rPr>
-        <w:t>0</w:t>
-      </w:r>
-      <w:r>
-        <w:rPr>
-          <w:rStyle w:val="Strong"/>
-          <w:b w:val="0"/>
-          <w:bCs w:val="0"/>
-        </w:rPr>
-        <w:t xml:space="preserve">, </w:t>
-      </w:r>
-      <w:r>
-        <w:rPr>
-          <w:rStyle w:val="Strong"/>
-          <w:b w:val="0"/>
-          <w:bCs w:val="0"/>
-        </w:rPr>
-        <w:t>length</w:t>
-      </w:r>
-      <w:r>
-        <w:rPr>
-          <w:rStyle w:val="Strong"/>
-          <w:b w:val="0"/>
-          <w:bCs w:val="0"/>
-        </w:rPr>
-        <w:t>) )</w:t>
+        <w:t>i</w:t>
+      </w:r>
+      <w:proofErr w:type="spellEnd"/>
+      <w:r>
+        <w:rPr>
+          <w:rStyle w:val="Strong"/>
+          <w:b w:val="0"/>
+          <w:bCs w:val="0"/>
+        </w:rPr>
+        <w:t xml:space="preserve"> = 1 to 4)</w:t>
       </w:r>
     </w:p>
     <w:p>
@@ -1235,6 +1171,14 @@
           <w:bCs w:val="0"/>
         </w:rPr>
       </w:pPr>
+      <w:r>
+        <w:rPr>
+          <w:rStyle w:val="Strong"/>
+          <w:b w:val="0"/>
+          <w:bCs w:val="0"/>
+        </w:rPr>
+        <w:tab/>
+      </w:r>
       <w:proofErr w:type="spellStart"/>
       <w:proofErr w:type="gramStart"/>
       <w:r>
@@ -1252,18 +1196,8 @@
           <w:b w:val="0"/>
           <w:bCs w:val="0"/>
         </w:rPr>
-        <w:t xml:space="preserve">( </w:t>
-      </w:r>
-      <w:proofErr w:type="spellStart"/>
-      <w:r>
-        <w:rPr>
-          <w:rStyle w:val="Strong"/>
-          <w:b w:val="0"/>
-          <w:bCs w:val="0"/>
-        </w:rPr>
-        <w:t>robotPosition</w:t>
-      </w:r>
-      <w:proofErr w:type="spellEnd"/>
+        <w:t>( [</w:t>
+      </w:r>
       <w:proofErr w:type="gramEnd"/>
       <w:r>
         <w:rPr>
@@ -1271,39 +1205,7 @@
           <w:b w:val="0"/>
           <w:bCs w:val="0"/>
         </w:rPr>
-        <w:t xml:space="preserve"> + (</w:t>
-      </w:r>
-      <w:r>
-        <w:rPr>
-          <w:rStyle w:val="Strong"/>
-          <w:b w:val="0"/>
-          <w:bCs w:val="0"/>
-        </w:rPr>
-        <w:t>length</w:t>
-      </w:r>
-      <w:r>
-        <w:rPr>
-          <w:rStyle w:val="Strong"/>
-          <w:b w:val="0"/>
-          <w:bCs w:val="0"/>
-        </w:rPr>
-        <w:t xml:space="preserve">, </w:t>
-      </w:r>
-      <w:r>
-        <w:rPr>
-          <w:rStyle w:val="Strong"/>
-          <w:b w:val="0"/>
-          <w:bCs w:val="0"/>
-        </w:rPr>
-        <w:t>0</w:t>
-      </w:r>
-      <w:r>
-        <w:rPr>
-          <w:rStyle w:val="Strong"/>
-          <w:b w:val="0"/>
-          <w:bCs w:val="0"/>
-        </w:rPr>
-        <w:t>) )</w:t>
+        <w:t>0,1] )</w:t>
       </w:r>
     </w:p>
     <w:p>
@@ -1315,168 +1217,14 @@
           <w:bCs w:val="0"/>
         </w:rPr>
       </w:pPr>
-      <w:proofErr w:type="spellStart"/>
-      <w:proofErr w:type="gramStart"/>
-      <w:r>
-        <w:rPr>
-          <w:rStyle w:val="Strong"/>
-          <w:b w:val="0"/>
-          <w:bCs w:val="0"/>
-        </w:rPr>
-        <w:t>goToGoal</w:t>
-      </w:r>
-      <w:proofErr w:type="spellEnd"/>
-      <w:r>
-        <w:rPr>
-          <w:rStyle w:val="Strong"/>
-          <w:b w:val="0"/>
-          <w:bCs w:val="0"/>
-        </w:rPr>
-        <w:t xml:space="preserve">( </w:t>
-      </w:r>
-      <w:proofErr w:type="spellStart"/>
-      <w:r>
-        <w:rPr>
-          <w:rStyle w:val="Strong"/>
-          <w:b w:val="0"/>
-          <w:bCs w:val="0"/>
-        </w:rPr>
-        <w:t>robotPosition</w:t>
-      </w:r>
-      <w:proofErr w:type="spellEnd"/>
-      <w:proofErr w:type="gramEnd"/>
-      <w:r>
-        <w:rPr>
-          <w:rStyle w:val="Strong"/>
-          <w:b w:val="0"/>
-          <w:bCs w:val="0"/>
-        </w:rPr>
-        <w:t xml:space="preserve"> + (0, </w:t>
-      </w:r>
-      <w:r>
-        <w:rPr>
-          <w:rStyle w:val="Strong"/>
-          <w:b w:val="0"/>
-          <w:bCs w:val="0"/>
-        </w:rPr>
-        <w:t>-</w:t>
-      </w:r>
-      <w:r>
-        <w:rPr>
-          <w:rStyle w:val="Strong"/>
-          <w:b w:val="0"/>
-          <w:bCs w:val="0"/>
-        </w:rPr>
-        <w:t xml:space="preserve">length) </w:t>
-      </w:r>
-      <w:r>
-        <w:rPr>
-          <w:rStyle w:val="Strong"/>
-          <w:b w:val="0"/>
-          <w:bCs w:val="0"/>
-        </w:rPr>
-        <w:t>)</w:t>
-      </w:r>
-    </w:p>
-    <w:p>
-      <w:pPr>
-        <w:ind w:firstLine="720"/>
-        <w:rPr>
-          <w:rStyle w:val="Strong"/>
-          <w:b w:val="0"/>
-          <w:bCs w:val="0"/>
-        </w:rPr>
-      </w:pPr>
-      <w:proofErr w:type="spellStart"/>
-      <w:proofErr w:type="gramStart"/>
-      <w:r>
-        <w:rPr>
-          <w:rStyle w:val="Strong"/>
-          <w:b w:val="0"/>
-          <w:bCs w:val="0"/>
-        </w:rPr>
-        <w:t>goToGoal</w:t>
-      </w:r>
-      <w:proofErr w:type="spellEnd"/>
-      <w:r>
-        <w:rPr>
-          <w:rStyle w:val="Strong"/>
-          <w:b w:val="0"/>
-          <w:bCs w:val="0"/>
-        </w:rPr>
-        <w:t xml:space="preserve">( </w:t>
-      </w:r>
-      <w:proofErr w:type="spellStart"/>
-      <w:r>
-        <w:rPr>
-          <w:rStyle w:val="Strong"/>
-          <w:b w:val="0"/>
-          <w:bCs w:val="0"/>
-        </w:rPr>
-        <w:t>robotPosition</w:t>
-      </w:r>
-      <w:proofErr w:type="spellEnd"/>
-      <w:proofErr w:type="gramEnd"/>
-      <w:r>
-        <w:rPr>
-          <w:rStyle w:val="Strong"/>
-          <w:b w:val="0"/>
-          <w:bCs w:val="0"/>
-        </w:rPr>
-        <w:t xml:space="preserve"> + (</w:t>
-      </w:r>
-      <w:r>
-        <w:rPr>
-          <w:rStyle w:val="Strong"/>
-          <w:b w:val="0"/>
-          <w:bCs w:val="0"/>
-        </w:rPr>
-        <w:t>-</w:t>
-      </w:r>
-      <w:r>
-        <w:rPr>
-          <w:rStyle w:val="Strong"/>
-          <w:b w:val="0"/>
-          <w:bCs w:val="0"/>
-        </w:rPr>
-        <w:t>length,</w:t>
-      </w:r>
-      <w:r>
-        <w:rPr>
-          <w:rStyle w:val="Strong"/>
-          <w:b w:val="0"/>
-          <w:bCs w:val="0"/>
-        </w:rPr>
-        <w:t xml:space="preserve"> </w:t>
-      </w:r>
-      <w:r>
-        <w:rPr>
-          <w:rStyle w:val="Strong"/>
-          <w:b w:val="0"/>
-          <w:bCs w:val="0"/>
-        </w:rPr>
-        <w:t>0) )</w:t>
-      </w:r>
-    </w:p>
-    <w:p>
-      <w:pPr>
-        <w:ind w:firstLine="720"/>
-        <w:rPr>
-          <w:rStyle w:val="Strong"/>
-          <w:b w:val="0"/>
-          <w:bCs w:val="0"/>
-        </w:rPr>
-      </w:pPr>
-    </w:p>
-    <w:p>
-      <w:pPr>
-        <w:ind w:firstLine="720"/>
-        <w:rPr>
-          <w:rStyle w:val="Strong"/>
-          <w:b w:val="0"/>
-          <w:bCs w:val="0"/>
-        </w:rPr>
-      </w:pPr>
+      <w:r>
+        <w:rPr>
+          <w:rStyle w:val="Strong"/>
+          <w:b w:val="0"/>
+          <w:bCs w:val="0"/>
+        </w:rPr>
+        <w:t>end for</w:t>
+      </w:r>
     </w:p>
     <w:p>
       <w:pPr>
@@ -2102,6 +1850,7 @@
   <w:style w:type="character" w:default="1" w:styleId="DefaultParagraphFont">
     <w:name w:val="Default Paragraph Font"/>
     <w:uiPriority w:val="1"/>
+    <w:semiHidden/>
     <w:unhideWhenUsed/>
   </w:style>
   <w:style w:type="table" w:default="1" w:styleId="TableNormal">

</xml_diff>